<commit_message>
Pyber with Pychart take 2 - 6-11-b
</commit_message>
<xml_diff>
--- a/Matplotlib/matplotlib_readme.docx
+++ b/Matplotlib/matplotlib_readme.docx
@@ -61,8 +61,6 @@
       <w:pPr>
         <w:pStyle w:val="NoSpacing"/>
       </w:pPr>
-      <w:bookmarkStart w:id="0" w:name="_GoBack"/>
-      <w:bookmarkEnd w:id="0"/>
     </w:p>
     <w:p>
       <w:pPr>
@@ -400,15 +398,401 @@
       <w:pPr>
         <w:pStyle w:val="NoSpacing"/>
         <w:rPr>
-          <w:b/>
           <w:u w:val="single"/>
         </w:rPr>
       </w:pPr>
       <w:r>
         <w:rPr>
-          <w:b/>
           <w:u w:val="single"/>
         </w:rPr>
+        <w:t>General information</w:t>
+      </w:r>
+    </w:p>
+    <w:p>
+      <w:pPr>
+        <w:pStyle w:val="NoSpacing"/>
+        <w:rPr>
+          <w:u w:val="single"/>
+        </w:rPr>
+      </w:pPr>
+    </w:p>
+    <w:p>
+      <w:pPr>
+        <w:pStyle w:val="NoSpacing"/>
+        <w:rPr>
+          <w:b/>
+          <w:u w:val="single"/>
+        </w:rPr>
+      </w:pPr>
+      <w:r>
+        <w:rPr>
+          <w:b/>
+          <w:u w:val="single"/>
+        </w:rPr>
+        <w:t>Inputs</w:t>
+      </w:r>
+    </w:p>
+    <w:p>
+      <w:pPr>
+        <w:pStyle w:val="NoSpacing"/>
+      </w:pPr>
+    </w:p>
+    <w:p>
+      <w:pPr>
+        <w:pStyle w:val="NoSpacing"/>
+      </w:pPr>
+      <w:bookmarkStart w:id="0" w:name="_GoBack"/>
+      <w:r>
+        <w:t>ride_data.csv</w:t>
+      </w:r>
+      <w:r>
+        <w:t xml:space="preserve"> </w:t>
+      </w:r>
+      <w:bookmarkEnd w:id="0"/>
+      <w:r>
+        <w:t xml:space="preserve">– contains columns   </w:t>
+      </w:r>
+      <w:r>
+        <w:rPr>
+          <w:b/>
+        </w:rPr>
+        <w:t>city,</w:t>
+      </w:r>
+      <w:r>
+        <w:rPr>
+          <w:b/>
+        </w:rPr>
+        <w:t xml:space="preserve"> </w:t>
+      </w:r>
+      <w:r>
+        <w:rPr>
+          <w:b/>
+        </w:rPr>
+        <w:t>date,</w:t>
+      </w:r>
+      <w:r>
+        <w:rPr>
+          <w:b/>
+        </w:rPr>
+        <w:t xml:space="preserve"> </w:t>
+      </w:r>
+      <w:r>
+        <w:rPr>
+          <w:b/>
+        </w:rPr>
+        <w:t>fare,</w:t>
+      </w:r>
+      <w:r>
+        <w:rPr>
+          <w:b/>
+        </w:rPr>
+        <w:t xml:space="preserve"> </w:t>
+      </w:r>
+      <w:proofErr w:type="spellStart"/>
+      <w:r>
+        <w:rPr>
+          <w:b/>
+        </w:rPr>
+        <w:t>ride_id</w:t>
+      </w:r>
+      <w:proofErr w:type="spellEnd"/>
+    </w:p>
+    <w:p>
+      <w:pPr>
+        <w:pStyle w:val="NoSpacing"/>
+      </w:pPr>
+    </w:p>
+    <w:p>
+      <w:pPr>
+        <w:pStyle w:val="NoSpacing"/>
+        <w:rPr>
+          <w:b/>
+        </w:rPr>
+      </w:pPr>
+      <w:r>
+        <w:t>city_data.csv</w:t>
+      </w:r>
+      <w:r>
+        <w:t xml:space="preserve"> – contains    </w:t>
+      </w:r>
+      <w:r>
+        <w:rPr>
+          <w:b/>
+        </w:rPr>
+        <w:t xml:space="preserve">city, </w:t>
+      </w:r>
+      <w:proofErr w:type="spellStart"/>
+      <w:r>
+        <w:rPr>
+          <w:b/>
+        </w:rPr>
+        <w:t>driver_count</w:t>
+      </w:r>
+      <w:proofErr w:type="spellEnd"/>
+      <w:r>
+        <w:rPr>
+          <w:b/>
+        </w:rPr>
+        <w:t>, type</w:t>
+      </w:r>
+    </w:p>
+    <w:p>
+      <w:pPr>
+        <w:pStyle w:val="NoSpacing"/>
+      </w:pPr>
+    </w:p>
+    <w:p>
+      <w:pPr>
+        <w:pStyle w:val="NoSpacing"/>
+        <w:rPr>
+          <w:b/>
+          <w:u w:val="single"/>
+        </w:rPr>
+      </w:pPr>
+      <w:r>
+        <w:rPr>
+          <w:b/>
+          <w:u w:val="single"/>
+        </w:rPr>
+        <w:t xml:space="preserve">Outputs </w:t>
+      </w:r>
+    </w:p>
+    <w:p>
+      <w:pPr>
+        <w:pStyle w:val="NoSpacing"/>
+        <w:rPr>
+          <w:u w:val="single"/>
+        </w:rPr>
+      </w:pPr>
+    </w:p>
+    <w:p>
+      <w:pPr>
+        <w:pStyle w:val="NoSpacing"/>
+        <w:numPr>
+          <w:ilvl w:val="0"/>
+          <w:numId w:val="2"/>
+        </w:numPr>
+      </w:pPr>
+      <w:r>
+        <w:t>Bubble plot that showcases relationship between 4 variables below</w:t>
+      </w:r>
+    </w:p>
+    <w:p>
+      <w:pPr>
+        <w:pStyle w:val="NoSpacing"/>
+        <w:ind w:left="360"/>
+      </w:pPr>
+      <w:r>
+        <w:t>* Average Fare ($) Per City</w:t>
+      </w:r>
+    </w:p>
+    <w:p>
+      <w:pPr>
+        <w:pStyle w:val="NoSpacing"/>
+        <w:ind w:left="360"/>
+      </w:pPr>
+      <w:r>
+        <w:t>* Total Number of Rides Per City</w:t>
+      </w:r>
+    </w:p>
+    <w:p>
+      <w:pPr>
+        <w:pStyle w:val="NoSpacing"/>
+        <w:ind w:left="360"/>
+      </w:pPr>
+      <w:r>
+        <w:t>* Total Number of Drivers Per City</w:t>
+      </w:r>
+    </w:p>
+    <w:p>
+      <w:pPr>
+        <w:pStyle w:val="NoSpacing"/>
+        <w:ind w:left="360"/>
+      </w:pPr>
+      <w:r>
+        <w:t>* City Type (Urban, Suburban, Rural)</w:t>
+      </w:r>
+    </w:p>
+    <w:p>
+      <w:pPr>
+        <w:pStyle w:val="NoSpacing"/>
+        <w:ind w:firstLine="720"/>
+      </w:pPr>
+    </w:p>
+    <w:p>
+      <w:pPr>
+        <w:pStyle w:val="NoSpacing"/>
+        <w:numPr>
+          <w:ilvl w:val="0"/>
+          <w:numId w:val="2"/>
+        </w:numPr>
+      </w:pPr>
+      <w:r>
+        <w:t xml:space="preserve">Pie charts for the following </w:t>
+      </w:r>
+    </w:p>
+    <w:p>
+      <w:pPr>
+        <w:pStyle w:val="NoSpacing"/>
+        <w:ind w:left="360"/>
+      </w:pPr>
+      <w:r>
+        <w:t>* % of Total Fares by City Type</w:t>
+      </w:r>
+    </w:p>
+    <w:p>
+      <w:pPr>
+        <w:pStyle w:val="NoSpacing"/>
+        <w:ind w:left="360"/>
+      </w:pPr>
+      <w:r>
+        <w:t>* % of Total Rides by City Type</w:t>
+      </w:r>
+    </w:p>
+    <w:p>
+      <w:pPr>
+        <w:pStyle w:val="NoSpacing"/>
+        <w:ind w:left="360"/>
+      </w:pPr>
+      <w:r>
+        <w:t>* % of Total Drivers by City Type</w:t>
+      </w:r>
+    </w:p>
+    <w:p>
+      <w:pPr>
+        <w:pStyle w:val="NoSpacing"/>
+        <w:ind w:left="360"/>
+      </w:pPr>
+    </w:p>
+    <w:p>
+      <w:pPr>
+        <w:pStyle w:val="NoSpacing"/>
+        <w:rPr>
+          <w:u w:val="single"/>
+        </w:rPr>
+      </w:pPr>
+    </w:p>
+    <w:p>
+      <w:pPr>
+        <w:pStyle w:val="NoSpacing"/>
+        <w:rPr>
+          <w:u w:val="single"/>
+        </w:rPr>
+      </w:pPr>
+      <w:r>
+        <w:rPr>
+          <w:u w:val="single"/>
+        </w:rPr>
+        <w:t>High level pseudo code</w:t>
+      </w:r>
+    </w:p>
+    <w:p>
+      <w:pPr>
+        <w:pStyle w:val="NoSpacing"/>
+      </w:pPr>
+    </w:p>
+    <w:p>
+      <w:pPr>
+        <w:pStyle w:val="NoSpacing"/>
+      </w:pPr>
+    </w:p>
+    <w:p>
+      <w:pPr>
+        <w:pStyle w:val="NoSpacing"/>
+      </w:pPr>
+    </w:p>
+    <w:p>
+      <w:pPr>
+        <w:pStyle w:val="NoSpacing"/>
+        <w:numPr>
+          <w:ilvl w:val="0"/>
+          <w:numId w:val="1"/>
+        </w:numPr>
+      </w:pPr>
+    </w:p>
+    <w:p>
+      <w:pPr>
+        <w:pStyle w:val="NoSpacing"/>
+      </w:pPr>
+    </w:p>
+    <w:p>
+      <w:pPr>
+        <w:pStyle w:val="NoSpacing"/>
+      </w:pPr>
+    </w:p>
+    <w:p>
+      <w:pPr>
+        <w:pStyle w:val="NoSpacing"/>
+      </w:pPr>
+    </w:p>
+    <w:p>
+      <w:pPr>
+        <w:pStyle w:val="NoSpacing"/>
+      </w:pPr>
+    </w:p>
+    <w:p>
+      <w:pPr>
+        <w:pStyle w:val="NoSpacing"/>
+      </w:pPr>
+    </w:p>
+    <w:p>
+      <w:pPr>
+        <w:pStyle w:val="NoSpacing"/>
+      </w:pPr>
+    </w:p>
+    <w:p>
+      <w:pPr>
+        <w:pStyle w:val="NoSpacing"/>
+      </w:pPr>
+    </w:p>
+    <w:p>
+      <w:pPr>
+        <w:pStyle w:val="NoSpacing"/>
+      </w:pPr>
+    </w:p>
+    <w:p>
+      <w:pPr>
+        <w:pStyle w:val="NoSpacing"/>
+      </w:pPr>
+    </w:p>
+    <w:p>
+      <w:pPr>
+        <w:pStyle w:val="NoSpacing"/>
+      </w:pPr>
+    </w:p>
+    <w:p>
+      <w:pPr>
+        <w:pStyle w:val="NoSpacing"/>
+      </w:pPr>
+    </w:p>
+    <w:p>
+      <w:pPr>
+        <w:pStyle w:val="NoSpacing"/>
+      </w:pPr>
+    </w:p>
+    <w:p>
+      <w:pPr>
+        <w:pStyle w:val="NoSpacing"/>
+      </w:pPr>
+    </w:p>
+    <w:p>
+      <w:pPr>
+        <w:pStyle w:val="NoSpacing"/>
+      </w:pPr>
+    </w:p>
+    <w:p>
+      <w:pPr>
+        <w:pStyle w:val="NoSpacing"/>
+        <w:rPr>
+          <w:b/>
+          <w:u w:val="single"/>
+        </w:rPr>
+      </w:pPr>
+      <w:r>
+        <w:rPr>
+          <w:b/>
+          <w:u w:val="single"/>
+        </w:rPr>
         <w:t xml:space="preserve">## Option 2: </w:t>
       </w:r>
       <w:proofErr w:type="spellStart"/>
@@ -438,6 +822,7 @@
         <w:pStyle w:val="NoSpacing"/>
       </w:pPr>
       <w:r>
+        <w:lastRenderedPageBreak/>
         <w:t>![Laboratory](Images/Laboratory.jpg)</w:t>
       </w:r>
     </w:p>
@@ -720,7 +1105,6 @@
         <w:pStyle w:val="NoSpacing"/>
       </w:pPr>
       <w:r>
-        <w:lastRenderedPageBreak/>
         <w:t xml:space="preserve">    It should also include a label with the percentage change for each bar. You may want to consult this [tutorial](</w:t>
       </w:r>
       <w:r>
@@ -918,6 +1302,216 @@
     </w:sectPr>
   </w:body>
 </w:document>
+</file>
+
+<file path=word/numbering.xml><?xml version="1.0" encoding="utf-8"?>
+<w:numbering xmlns:wpc="http://schemas.microsoft.com/office/word/2010/wordprocessingCanvas" xmlns:cx="http://schemas.microsoft.com/office/drawing/2014/chartex" xmlns:cx1="http://schemas.microsoft.com/office/drawing/2015/9/8/chartex" xmlns:cx2="http://schemas.microsoft.com/office/drawing/2015/10/21/chartex" xmlns:cx3="http://schemas.microsoft.com/office/drawing/2016/5/9/chartex" xmlns:cx4="http://schemas.microsoft.com/office/drawing/2016/5/10/chartex" xmlns:cx5="http://schemas.microsoft.com/office/drawing/2016/5/11/chartex" xmlns:cx6="http://schemas.microsoft.com/office/drawing/2016/5/12/chartex" xmlns:cx7="http://schemas.microsoft.com/office/drawing/2016/5/13/chartex" xmlns:cx8="http://schemas.microsoft.com/office/drawing/2016/5/14/chartex" xmlns:mc="http://schemas.openxmlformats.org/markup-compatibility/2006" xmlns:aink="http://schemas.microsoft.com/office/drawing/2016/ink" xmlns:am3d="http://schemas.microsoft.com/office/drawing/2017/model3d" xmlns:o="urn:schemas-microsoft-com:office:office" xmlns:r="http://schemas.openxmlformats.org/officeDocument/2006/relationships" xmlns:m="http://schemas.openxmlformats.org/officeDocument/2006/math" xmlns:v="urn:schemas-microsoft-com:vml" xmlns:wp14="http://schemas.microsoft.com/office/word/2010/wordprocessingDrawing" xmlns:wp="http://schemas.openxmlformats.org/drawingml/2006/wordprocessingDrawing" xmlns:w10="urn:schemas-microsoft-com:office:word" xmlns:w="http://schemas.openxmlformats.org/wordprocessingml/2006/main" xmlns:w14="http://schemas.microsoft.com/office/word/2010/wordml" xmlns:w15="http://schemas.microsoft.com/office/word/2012/wordml" xmlns:w16cid="http://schemas.microsoft.com/office/word/2016/wordml/cid" xmlns:w16se="http://schemas.microsoft.com/office/word/2015/wordml/symex" xmlns:wpg="http://schemas.microsoft.com/office/word/2010/wordprocessingGroup" xmlns:wpi="http://schemas.microsoft.com/office/word/2010/wordprocessingInk" xmlns:wne="http://schemas.microsoft.com/office/word/2006/wordml" xmlns:wps="http://schemas.microsoft.com/office/word/2010/wordprocessingShape" mc:Ignorable="w14 w15 w16se w16cid wp14">
+  <w:abstractNum w:abstractNumId="0" w15:restartNumberingAfterBreak="0">
+    <w:nsid w:val="18256FEA"/>
+    <w:multiLevelType w:val="hybridMultilevel"/>
+    <w:tmpl w:val="7E46C95E"/>
+    <w:lvl w:ilvl="0" w:tplc="0409000F">
+      <w:start w:val="1"/>
+      <w:numFmt w:val="decimal"/>
+      <w:lvlText w:val="%1."/>
+      <w:lvlJc w:val="left"/>
+      <w:pPr>
+        <w:ind w:left="720" w:hanging="360"/>
+      </w:pPr>
+    </w:lvl>
+    <w:lvl w:ilvl="1" w:tplc="04090019" w:tentative="1">
+      <w:start w:val="1"/>
+      <w:numFmt w:val="lowerLetter"/>
+      <w:lvlText w:val="%2."/>
+      <w:lvlJc w:val="left"/>
+      <w:pPr>
+        <w:ind w:left="1440" w:hanging="360"/>
+      </w:pPr>
+    </w:lvl>
+    <w:lvl w:ilvl="2" w:tplc="0409001B" w:tentative="1">
+      <w:start w:val="1"/>
+      <w:numFmt w:val="lowerRoman"/>
+      <w:lvlText w:val="%3."/>
+      <w:lvlJc w:val="right"/>
+      <w:pPr>
+        <w:ind w:left="2160" w:hanging="180"/>
+      </w:pPr>
+    </w:lvl>
+    <w:lvl w:ilvl="3" w:tplc="0409000F" w:tentative="1">
+      <w:start w:val="1"/>
+      <w:numFmt w:val="decimal"/>
+      <w:lvlText w:val="%4."/>
+      <w:lvlJc w:val="left"/>
+      <w:pPr>
+        <w:ind w:left="2880" w:hanging="360"/>
+      </w:pPr>
+    </w:lvl>
+    <w:lvl w:ilvl="4" w:tplc="04090019" w:tentative="1">
+      <w:start w:val="1"/>
+      <w:numFmt w:val="lowerLetter"/>
+      <w:lvlText w:val="%5."/>
+      <w:lvlJc w:val="left"/>
+      <w:pPr>
+        <w:ind w:left="3600" w:hanging="360"/>
+      </w:pPr>
+    </w:lvl>
+    <w:lvl w:ilvl="5" w:tplc="0409001B" w:tentative="1">
+      <w:start w:val="1"/>
+      <w:numFmt w:val="lowerRoman"/>
+      <w:lvlText w:val="%6."/>
+      <w:lvlJc w:val="right"/>
+      <w:pPr>
+        <w:ind w:left="4320" w:hanging="180"/>
+      </w:pPr>
+    </w:lvl>
+    <w:lvl w:ilvl="6" w:tplc="0409000F" w:tentative="1">
+      <w:start w:val="1"/>
+      <w:numFmt w:val="decimal"/>
+      <w:lvlText w:val="%7."/>
+      <w:lvlJc w:val="left"/>
+      <w:pPr>
+        <w:ind w:left="5040" w:hanging="360"/>
+      </w:pPr>
+    </w:lvl>
+    <w:lvl w:ilvl="7" w:tplc="04090019" w:tentative="1">
+      <w:start w:val="1"/>
+      <w:numFmt w:val="lowerLetter"/>
+      <w:lvlText w:val="%8."/>
+      <w:lvlJc w:val="left"/>
+      <w:pPr>
+        <w:ind w:left="5760" w:hanging="360"/>
+      </w:pPr>
+    </w:lvl>
+    <w:lvl w:ilvl="8" w:tplc="0409001B" w:tentative="1">
+      <w:start w:val="1"/>
+      <w:numFmt w:val="lowerRoman"/>
+      <w:lvlText w:val="%9."/>
+      <w:lvlJc w:val="right"/>
+      <w:pPr>
+        <w:ind w:left="6480" w:hanging="180"/>
+      </w:pPr>
+    </w:lvl>
+  </w:abstractNum>
+  <w:abstractNum w:abstractNumId="1" w15:restartNumberingAfterBreak="0">
+    <w:nsid w:val="1C6D3888"/>
+    <w:multiLevelType w:val="hybridMultilevel"/>
+    <w:tmpl w:val="F2FC745C"/>
+    <w:lvl w:ilvl="0" w:tplc="04090001">
+      <w:start w:val="1"/>
+      <w:numFmt w:val="bullet"/>
+      <w:lvlText w:val=""/>
+      <w:lvlJc w:val="left"/>
+      <w:pPr>
+        <w:ind w:left="360" w:hanging="360"/>
+      </w:pPr>
+      <w:rPr>
+        <w:rFonts w:ascii="Symbol" w:hAnsi="Symbol" w:hint="default"/>
+      </w:rPr>
+    </w:lvl>
+    <w:lvl w:ilvl="1" w:tplc="04090003" w:tentative="1">
+      <w:start w:val="1"/>
+      <w:numFmt w:val="bullet"/>
+      <w:lvlText w:val="o"/>
+      <w:lvlJc w:val="left"/>
+      <w:pPr>
+        <w:ind w:left="1080" w:hanging="360"/>
+      </w:pPr>
+      <w:rPr>
+        <w:rFonts w:ascii="Courier New" w:hAnsi="Courier New" w:cs="Courier New" w:hint="default"/>
+      </w:rPr>
+    </w:lvl>
+    <w:lvl w:ilvl="2" w:tplc="04090005" w:tentative="1">
+      <w:start w:val="1"/>
+      <w:numFmt w:val="bullet"/>
+      <w:lvlText w:val=""/>
+      <w:lvlJc w:val="left"/>
+      <w:pPr>
+        <w:ind w:left="1800" w:hanging="360"/>
+      </w:pPr>
+      <w:rPr>
+        <w:rFonts w:ascii="Wingdings" w:hAnsi="Wingdings" w:hint="default"/>
+      </w:rPr>
+    </w:lvl>
+    <w:lvl w:ilvl="3" w:tplc="04090001" w:tentative="1">
+      <w:start w:val="1"/>
+      <w:numFmt w:val="bullet"/>
+      <w:lvlText w:val=""/>
+      <w:lvlJc w:val="left"/>
+      <w:pPr>
+        <w:ind w:left="2520" w:hanging="360"/>
+      </w:pPr>
+      <w:rPr>
+        <w:rFonts w:ascii="Symbol" w:hAnsi="Symbol" w:hint="default"/>
+      </w:rPr>
+    </w:lvl>
+    <w:lvl w:ilvl="4" w:tplc="04090003" w:tentative="1">
+      <w:start w:val="1"/>
+      <w:numFmt w:val="bullet"/>
+      <w:lvlText w:val="o"/>
+      <w:lvlJc w:val="left"/>
+      <w:pPr>
+        <w:ind w:left="3240" w:hanging="360"/>
+      </w:pPr>
+      <w:rPr>
+        <w:rFonts w:ascii="Courier New" w:hAnsi="Courier New" w:cs="Courier New" w:hint="default"/>
+      </w:rPr>
+    </w:lvl>
+    <w:lvl w:ilvl="5" w:tplc="04090005" w:tentative="1">
+      <w:start w:val="1"/>
+      <w:numFmt w:val="bullet"/>
+      <w:lvlText w:val=""/>
+      <w:lvlJc w:val="left"/>
+      <w:pPr>
+        <w:ind w:left="3960" w:hanging="360"/>
+      </w:pPr>
+      <w:rPr>
+        <w:rFonts w:ascii="Wingdings" w:hAnsi="Wingdings" w:hint="default"/>
+      </w:rPr>
+    </w:lvl>
+    <w:lvl w:ilvl="6" w:tplc="04090001" w:tentative="1">
+      <w:start w:val="1"/>
+      <w:numFmt w:val="bullet"/>
+      <w:lvlText w:val=""/>
+      <w:lvlJc w:val="left"/>
+      <w:pPr>
+        <w:ind w:left="4680" w:hanging="360"/>
+      </w:pPr>
+      <w:rPr>
+        <w:rFonts w:ascii="Symbol" w:hAnsi="Symbol" w:hint="default"/>
+      </w:rPr>
+    </w:lvl>
+    <w:lvl w:ilvl="7" w:tplc="04090003" w:tentative="1">
+      <w:start w:val="1"/>
+      <w:numFmt w:val="bullet"/>
+      <w:lvlText w:val="o"/>
+      <w:lvlJc w:val="left"/>
+      <w:pPr>
+        <w:ind w:left="5400" w:hanging="360"/>
+      </w:pPr>
+      <w:rPr>
+        <w:rFonts w:ascii="Courier New" w:hAnsi="Courier New" w:cs="Courier New" w:hint="default"/>
+      </w:rPr>
+    </w:lvl>
+    <w:lvl w:ilvl="8" w:tplc="04090005" w:tentative="1">
+      <w:start w:val="1"/>
+      <w:numFmt w:val="bullet"/>
+      <w:lvlText w:val=""/>
+      <w:lvlJc w:val="left"/>
+      <w:pPr>
+        <w:ind w:left="6120" w:hanging="360"/>
+      </w:pPr>
+      <w:rPr>
+        <w:rFonts w:ascii="Wingdings" w:hAnsi="Wingdings" w:hint="default"/>
+      </w:rPr>
+    </w:lvl>
+  </w:abstractNum>
+  <w:num w:numId="1">
+    <w:abstractNumId w:val="0"/>
+  </w:num>
+  <w:num w:numId="2">
+    <w:abstractNumId w:val="1"/>
+  </w:num>
+</w:numbering>
 </file>
 
 <file path=word/styles.xml><?xml version="1.0" encoding="utf-8"?>
@@ -1354,6 +1948,36 @@
       <w:spacing w:after="0" w:line="240" w:lineRule="auto"/>
     </w:pPr>
   </w:style>
+  <w:style w:type="paragraph" w:styleId="BalloonText">
+    <w:name w:val="Balloon Text"/>
+    <w:basedOn w:val="Normal"/>
+    <w:link w:val="BalloonTextChar"/>
+    <w:uiPriority w:val="99"/>
+    <w:semiHidden/>
+    <w:unhideWhenUsed/>
+    <w:rsid w:val="003163FD"/>
+    <w:pPr>
+      <w:spacing w:after="0" w:line="240" w:lineRule="auto"/>
+    </w:pPr>
+    <w:rPr>
+      <w:rFonts w:ascii="Segoe UI" w:hAnsi="Segoe UI" w:cs="Segoe UI"/>
+      <w:sz w:val="18"/>
+      <w:szCs w:val="18"/>
+    </w:rPr>
+  </w:style>
+  <w:style w:type="character" w:customStyle="1" w:styleId="BalloonTextChar">
+    <w:name w:val="Balloon Text Char"/>
+    <w:basedOn w:val="DefaultParagraphFont"/>
+    <w:link w:val="BalloonText"/>
+    <w:uiPriority w:val="99"/>
+    <w:semiHidden/>
+    <w:rsid w:val="003163FD"/>
+    <w:rPr>
+      <w:rFonts w:ascii="Segoe UI" w:hAnsi="Segoe UI" w:cs="Segoe UI"/>
+      <w:sz w:val="18"/>
+      <w:szCs w:val="18"/>
+    </w:rPr>
+  </w:style>
 </w:styles>
 </file>
 

</xml_diff>